<commit_message>
Changed some rules in Whisperer.docx. Souls now have health not defense. Defending souls now deal their attack to the attacking soul's defense.
</commit_message>
<xml_diff>
--- a/Whisperer.docx
+++ b/Whisperer.docx
@@ -325,7 +325,15 @@
         </w:rPr>
       </w:pPr>
       <w:r>
-        <w:t xml:space="preserve">Souls have attack and defense properties. </w:t>
+        <w:t xml:space="preserve">Souls have attack and </w:t>
+      </w:r>
+      <w:r>
+        <w:t>health</w:t>
+      </w:r>
+      <w:bookmarkStart w:id="0" w:name="_GoBack"/>
+      <w:bookmarkEnd w:id="0"/>
+      <w:r>
+        <w:t xml:space="preserve"> properties. </w:t>
       </w:r>
     </w:p>
     <w:p>
@@ -475,8 +483,6 @@
       <w:r>
         <w:t>Swifts may only be played on your turn and may not be cast while there is an effect waiting to resolve on the stack</w:t>
       </w:r>
-      <w:bookmarkStart w:id="0" w:name="_GoBack"/>
-      <w:bookmarkEnd w:id="0"/>
       <w:r>
         <w:t xml:space="preserve"> </w:t>
       </w:r>
@@ -771,7 +777,13 @@
         <w:t>soul’s</w:t>
       </w:r>
       <w:r>
-        <w:t xml:space="preserve"> defense, inflict the difference as damage to your opponent.</w:t>
+        <w:t xml:space="preserve"> </w:t>
+      </w:r>
+      <w:r>
+        <w:t>health</w:t>
+      </w:r>
+      <w:r>
+        <w:t>, inflict the difference as damage to your opponent.</w:t>
       </w:r>
     </w:p>
     <w:p>
@@ -1195,7 +1207,7 @@
         </w:rPr>
       </w:pPr>
       <w:r>
-        <w:t>A soul that takes damage greater than its defense, is destroyed.</w:t>
+        <w:t>The defending soul deals damage equal to its attack to the attacking soul’s health.</w:t>
       </w:r>
     </w:p>
     <w:p>
@@ -1212,7 +1224,13 @@
         </w:rPr>
       </w:pPr>
       <w:r>
-        <w:t>If a soul takes damage equal to its defense, the battle is considered a draw, and no damage occurs.</w:t>
+        <w:t xml:space="preserve">A soul that takes damage greater than its </w:t>
+      </w:r>
+      <w:r>
+        <w:t>health on a turn</w:t>
+      </w:r>
+      <w:r>
+        <w:t>, is destroyed.</w:t>
       </w:r>
     </w:p>
     <w:p>
@@ -1229,7 +1247,7 @@
         </w:rPr>
       </w:pPr>
       <w:r>
-        <w:t>A soul declaring an attack enters the stack.</w:t>
+        <w:t>A soul that takes damage will retain damage unless otherwise stated (For ex. Give a soul +N health)</w:t>
       </w:r>
     </w:p>
     <w:p>

</xml_diff>

<commit_message>
Further multiplayer (read more than 2 players) support. Fixed compile error which stemed from ActivePlayer not being initialized. Removed much of the ToString functionality for classes. Left some in for the sake of testing. However later we will be storing the gamestate as a JSON object since sending a tostring is essentially sending a worse version of a JSON object. Not sure how JSON and C++ will work together but it seems there are many promising libraries on github.
</commit_message>
<xml_diff>
--- a/Whisperer.docx
+++ b/Whisperer.docx
@@ -1,6 +1,6 @@
 
 <file path=word/document.xml><?xml version="1.0" encoding="utf-8"?>
-<w:document xmlns:wpc="http://schemas.microsoft.com/office/word/2010/wordprocessingCanvas" xmlns:mc="http://schemas.openxmlformats.org/markup-compatibility/2006" xmlns:o="urn:schemas-microsoft-com:office:office" xmlns:r="http://schemas.openxmlformats.org/officeDocument/2006/relationships" xmlns:m="http://schemas.openxmlformats.org/officeDocument/2006/math" xmlns:v="urn:schemas-microsoft-com:vml" xmlns:wp14="http://schemas.microsoft.com/office/word/2010/wordprocessingDrawing" xmlns:wp="http://schemas.openxmlformats.org/drawingml/2006/wordprocessingDrawing" xmlns:w10="urn:schemas-microsoft-com:office:word" xmlns:w="http://schemas.openxmlformats.org/wordprocessingml/2006/main" xmlns:w14="http://schemas.microsoft.com/office/word/2010/wordml" xmlns:w15="http://schemas.microsoft.com/office/word/2012/wordml" xmlns:wpg="http://schemas.microsoft.com/office/word/2010/wordprocessingGroup" xmlns:wpi="http://schemas.microsoft.com/office/word/2010/wordprocessingInk" xmlns:wne="http://schemas.microsoft.com/office/word/2006/wordml" xmlns:wps="http://schemas.microsoft.com/office/word/2010/wordprocessingShape" mc:Ignorable="w14 w15 wp14">
+<w:document xmlns:wpc="http://schemas.microsoft.com/office/word/2010/wordprocessingCanvas" xmlns:cx="http://schemas.microsoft.com/office/drawing/2014/chartex" xmlns:cx1="http://schemas.microsoft.com/office/drawing/2015/9/8/chartex" xmlns:mc="http://schemas.openxmlformats.org/markup-compatibility/2006" xmlns:o="urn:schemas-microsoft-com:office:office" xmlns:r="http://schemas.openxmlformats.org/officeDocument/2006/relationships" xmlns:m="http://schemas.openxmlformats.org/officeDocument/2006/math" xmlns:v="urn:schemas-microsoft-com:vml" xmlns:wp14="http://schemas.microsoft.com/office/word/2010/wordprocessingDrawing" xmlns:wp="http://schemas.openxmlformats.org/drawingml/2006/wordprocessingDrawing" xmlns:w10="urn:schemas-microsoft-com:office:word" xmlns:w="http://schemas.openxmlformats.org/wordprocessingml/2006/main" xmlns:w14="http://schemas.microsoft.com/office/word/2010/wordml" xmlns:w15="http://schemas.microsoft.com/office/word/2012/wordml" xmlns:w16se="http://schemas.microsoft.com/office/word/2015/wordml/symex" xmlns:wpg="http://schemas.microsoft.com/office/word/2010/wordprocessingGroup" xmlns:wpi="http://schemas.microsoft.com/office/word/2010/wordprocessingInk" xmlns:wne="http://schemas.microsoft.com/office/word/2006/wordml" xmlns:wps="http://schemas.microsoft.com/office/word/2010/wordprocessingShape" mc:Ignorable="w14 w15 w16se wp14">
   <w:body>
     <w:p>
       <w:pPr>
@@ -213,6 +213,32 @@
     <w:p>
       <w:pPr>
         <w:pStyle w:val="ListParagraph"/>
+        <w:numPr>
+          <w:ilvl w:val="1"/>
+          <w:numId w:val="3"/>
+        </w:numPr>
+        <w:spacing w:line="240" w:lineRule="auto"/>
+      </w:pPr>
+      <w:r>
+        <w:t>Maximum hand size: 8</w:t>
+      </w:r>
+    </w:p>
+    <w:p>
+      <w:pPr>
+        <w:pStyle w:val="ListParagraph"/>
+        <w:numPr>
+          <w:ilvl w:val="1"/>
+          <w:numId w:val="3"/>
+        </w:numPr>
+        <w:spacing w:line="240" w:lineRule="auto"/>
+      </w:pPr>
+      <w:r>
+        <w:t>If a player draws a card and they have 8 or more cards in hand, send that card to the graveyard.</w:t>
+      </w:r>
+    </w:p>
+    <w:p>
+      <w:pPr>
+        <w:pStyle w:val="ListParagraph"/>
         <w:spacing w:line="240" w:lineRule="auto"/>
         <w:ind w:left="1440"/>
       </w:pPr>
@@ -330,372 +356,599 @@
       <w:r>
         <w:t>health</w:t>
       </w:r>
+      <w:r>
+        <w:t xml:space="preserve"> properties. </w:t>
+      </w:r>
+    </w:p>
+    <w:p>
+      <w:pPr>
+        <w:pStyle w:val="ListParagraph"/>
+        <w:numPr>
+          <w:ilvl w:val="1"/>
+          <w:numId w:val="1"/>
+        </w:numPr>
+        <w:spacing w:line="240" w:lineRule="auto"/>
+        <w:rPr>
+          <w:b/>
+          <w:u w:val="single"/>
+        </w:rPr>
+      </w:pPr>
+      <w:r>
+        <w:t xml:space="preserve">A soul may only be summoned by paying its devotion cost, or by other card effect. </w:t>
+      </w:r>
+    </w:p>
+    <w:p>
+      <w:pPr>
+        <w:pStyle w:val="ListParagraph"/>
+        <w:numPr>
+          <w:ilvl w:val="1"/>
+          <w:numId w:val="1"/>
+        </w:numPr>
+        <w:spacing w:line="240" w:lineRule="auto"/>
+        <w:rPr>
+          <w:b/>
+          <w:u w:val="single"/>
+        </w:rPr>
+      </w:pPr>
+      <w:r>
+        <w:t xml:space="preserve">Souls participate in combat. </w:t>
+      </w:r>
+    </w:p>
+    <w:p>
+      <w:pPr>
+        <w:pStyle w:val="ListParagraph"/>
+        <w:numPr>
+          <w:ilvl w:val="1"/>
+          <w:numId w:val="1"/>
+        </w:numPr>
+        <w:spacing w:line="240" w:lineRule="auto"/>
+        <w:rPr>
+          <w:b/>
+          <w:u w:val="single"/>
+        </w:rPr>
+      </w:pPr>
+      <w:r>
+        <w:t>A soul may only leave the battlefield as a result of combat or card effect.</w:t>
+      </w:r>
+    </w:p>
+    <w:p>
+      <w:pPr>
+        <w:pStyle w:val="ListParagraph"/>
+        <w:numPr>
+          <w:ilvl w:val="1"/>
+          <w:numId w:val="1"/>
+        </w:numPr>
+        <w:spacing w:line="240" w:lineRule="auto"/>
+        <w:rPr>
+          <w:b/>
+          <w:u w:val="single"/>
+        </w:rPr>
+      </w:pPr>
+      <w:r>
+        <w:t xml:space="preserve">On the turn a soul </w:t>
+      </w:r>
+      <w:r>
+        <w:t>is summoned it cannot attack a player, only opposing souls.</w:t>
+      </w:r>
+    </w:p>
+    <w:p>
+      <w:pPr>
+        <w:pStyle w:val="ListParagraph"/>
+        <w:numPr>
+          <w:ilvl w:val="1"/>
+          <w:numId w:val="1"/>
+        </w:numPr>
+        <w:spacing w:line="240" w:lineRule="auto"/>
+        <w:rPr>
+          <w:b/>
+          <w:u w:val="single"/>
+        </w:rPr>
+      </w:pPr>
+      <w:r>
+        <w:t>Souls may possess 0 or more 1 word effects (</w:t>
+      </w:r>
+      <w:r>
+        <w:t>i.e.</w:t>
+      </w:r>
+      <w:r>
+        <w:t xml:space="preserve"> introduce, rush.)</w:t>
+      </w:r>
+      <w:r>
+        <w:t xml:space="preserve"> </w:t>
+      </w:r>
+    </w:p>
+    <w:p>
+      <w:pPr>
+        <w:pStyle w:val="ListParagraph"/>
+        <w:numPr>
+          <w:ilvl w:val="0"/>
+          <w:numId w:val="1"/>
+        </w:numPr>
+        <w:spacing w:line="240" w:lineRule="auto"/>
+        <w:rPr>
+          <w:b/>
+          <w:u w:val="single"/>
+        </w:rPr>
+      </w:pPr>
+      <w:r>
+        <w:t>Swifts</w:t>
+      </w:r>
+    </w:p>
+    <w:p>
+      <w:pPr>
+        <w:pStyle w:val="ListParagraph"/>
+        <w:numPr>
+          <w:ilvl w:val="1"/>
+          <w:numId w:val="1"/>
+        </w:numPr>
+        <w:spacing w:line="240" w:lineRule="auto"/>
+        <w:rPr>
+          <w:b/>
+          <w:u w:val="single"/>
+        </w:rPr>
+      </w:pPr>
+      <w:r>
+        <w:t xml:space="preserve">To cast swifts, players must pay the devotion cost. </w:t>
+      </w:r>
+    </w:p>
+    <w:p>
+      <w:pPr>
+        <w:pStyle w:val="ListParagraph"/>
+        <w:numPr>
+          <w:ilvl w:val="1"/>
+          <w:numId w:val="1"/>
+        </w:numPr>
+        <w:spacing w:line="240" w:lineRule="auto"/>
+        <w:rPr>
+          <w:b/>
+          <w:u w:val="single"/>
+        </w:rPr>
+      </w:pPr>
+      <w:r>
+        <w:lastRenderedPageBreak/>
+        <w:t>Swifts may only be played on your turn and may not be cast while there is an effect waiting to resolve on the stack</w:t>
+      </w:r>
+      <w:r>
+        <w:t xml:space="preserve"> </w:t>
+      </w:r>
+    </w:p>
+    <w:p>
+      <w:pPr>
+        <w:pStyle w:val="ListParagraph"/>
+        <w:numPr>
+          <w:ilvl w:val="1"/>
+          <w:numId w:val="1"/>
+        </w:numPr>
+        <w:spacing w:line="240" w:lineRule="auto"/>
+        <w:rPr>
+          <w:b/>
+          <w:u w:val="single"/>
+        </w:rPr>
+      </w:pPr>
+      <w:r>
+        <w:t>When cast, a swift’s</w:t>
+      </w:r>
+      <w:r>
+        <w:t xml:space="preserve"> effect</w:t>
+      </w:r>
+      <w:r>
+        <w:t xml:space="preserve"> enter</w:t>
+      </w:r>
+      <w:r>
+        <w:t>s</w:t>
+      </w:r>
+      <w:r>
+        <w:t xml:space="preserve"> the stack. </w:t>
+      </w:r>
+    </w:p>
+    <w:p>
+      <w:pPr>
+        <w:pStyle w:val="ListParagraph"/>
+        <w:numPr>
+          <w:ilvl w:val="1"/>
+          <w:numId w:val="1"/>
+        </w:numPr>
+        <w:spacing w:line="240" w:lineRule="auto"/>
+        <w:rPr>
+          <w:b/>
+          <w:u w:val="single"/>
+        </w:rPr>
+      </w:pPr>
+      <w:r>
+        <w:t>When a swift has resolved, it is sent to the graveyard.</w:t>
+      </w:r>
+    </w:p>
+    <w:p>
+      <w:pPr>
+        <w:pStyle w:val="ListParagraph"/>
+        <w:numPr>
+          <w:ilvl w:val="0"/>
+          <w:numId w:val="1"/>
+        </w:numPr>
+        <w:spacing w:line="240" w:lineRule="auto"/>
+        <w:rPr>
+          <w:b/>
+          <w:u w:val="single"/>
+        </w:rPr>
+      </w:pPr>
+      <w:r>
+        <w:t>Constants</w:t>
+      </w:r>
+    </w:p>
+    <w:p>
+      <w:pPr>
+        <w:pStyle w:val="ListParagraph"/>
+        <w:numPr>
+          <w:ilvl w:val="1"/>
+          <w:numId w:val="1"/>
+        </w:numPr>
+        <w:spacing w:line="240" w:lineRule="auto"/>
+        <w:rPr>
+          <w:b/>
+          <w:u w:val="single"/>
+        </w:rPr>
+      </w:pPr>
+      <w:r>
+        <w:t xml:space="preserve">Constants may only be cast by paying the devotion cost labeled on the card. </w:t>
+      </w:r>
+    </w:p>
+    <w:p>
+      <w:pPr>
+        <w:pStyle w:val="ListParagraph"/>
+        <w:numPr>
+          <w:ilvl w:val="1"/>
+          <w:numId w:val="1"/>
+        </w:numPr>
+        <w:spacing w:line="240" w:lineRule="auto"/>
+        <w:rPr>
+          <w:b/>
+          <w:u w:val="single"/>
+        </w:rPr>
+      </w:pPr>
+      <w:r>
+        <w:t xml:space="preserve">As a constant enters the battlefield it enters the stack. </w:t>
+      </w:r>
+    </w:p>
+    <w:p>
+      <w:pPr>
+        <w:pStyle w:val="ListParagraph"/>
+        <w:numPr>
+          <w:ilvl w:val="1"/>
+          <w:numId w:val="1"/>
+        </w:numPr>
+        <w:spacing w:line="240" w:lineRule="auto"/>
+        <w:rPr>
+          <w:b/>
+          <w:u w:val="single"/>
+        </w:rPr>
+      </w:pPr>
+      <w:r>
+        <w:t xml:space="preserve">Constants have 2 kinds of effects. </w:t>
+      </w:r>
+    </w:p>
+    <w:p>
+      <w:pPr>
+        <w:pStyle w:val="ListParagraph"/>
+        <w:numPr>
+          <w:ilvl w:val="2"/>
+          <w:numId w:val="1"/>
+        </w:numPr>
+        <w:spacing w:line="240" w:lineRule="auto"/>
+        <w:rPr>
+          <w:b/>
+          <w:u w:val="single"/>
+        </w:rPr>
+      </w:pPr>
+      <w:r>
+        <w:t>Continuous effects (i.e. All water sou</w:t>
+      </w:r>
+      <w:r>
+        <w:t>ls gain +1/+1)</w:t>
+      </w:r>
+    </w:p>
+    <w:p>
+      <w:pPr>
+        <w:pStyle w:val="ListParagraph"/>
+        <w:numPr>
+          <w:ilvl w:val="2"/>
+          <w:numId w:val="1"/>
+        </w:numPr>
+        <w:spacing w:line="240" w:lineRule="auto"/>
+        <w:rPr>
+          <w:b/>
+          <w:u w:val="single"/>
+        </w:rPr>
+      </w:pPr>
+      <w:r>
+        <w:t>Continuous effects do not enter the stack</w:t>
+      </w:r>
+    </w:p>
+    <w:p>
+      <w:pPr>
+        <w:pStyle w:val="ListParagraph"/>
+        <w:numPr>
+          <w:ilvl w:val="2"/>
+          <w:numId w:val="1"/>
+        </w:numPr>
+        <w:spacing w:line="240" w:lineRule="auto"/>
+        <w:rPr>
+          <w:b/>
+          <w:u w:val="single"/>
+        </w:rPr>
+      </w:pPr>
+      <w:r>
+        <w:t>trigger effects (i.e. Once per</w:t>
+      </w:r>
+      <w:r>
+        <w:t xml:space="preserve"> turn give a water soul +1/+1)</w:t>
+      </w:r>
+    </w:p>
+    <w:p>
+      <w:pPr>
+        <w:pStyle w:val="ListParagraph"/>
+        <w:numPr>
+          <w:ilvl w:val="2"/>
+          <w:numId w:val="1"/>
+        </w:numPr>
+        <w:spacing w:line="240" w:lineRule="auto"/>
+        <w:rPr>
+          <w:b/>
+          <w:u w:val="single"/>
+        </w:rPr>
+      </w:pPr>
+      <w:r>
+        <w:t xml:space="preserve">Trigger effects do enter the stack.  </w:t>
+      </w:r>
+    </w:p>
+    <w:p>
+      <w:pPr>
+        <w:spacing w:line="240" w:lineRule="auto"/>
+        <w:jc w:val="center"/>
+      </w:pPr>
+    </w:p>
+    <w:p>
+      <w:pPr>
+        <w:spacing w:line="240" w:lineRule="auto"/>
+        <w:rPr>
+          <w:b/>
+          <w:u w:val="single"/>
+        </w:rPr>
+      </w:pPr>
+      <w:r>
+        <w:rPr>
+          <w:b/>
+          <w:u w:val="single"/>
+        </w:rPr>
+        <w:t>One Word Effects</w:t>
+      </w:r>
+    </w:p>
+    <w:p>
+      <w:pPr>
+        <w:pStyle w:val="ListParagraph"/>
+        <w:numPr>
+          <w:ilvl w:val="0"/>
+          <w:numId w:val="4"/>
+        </w:numPr>
+        <w:spacing w:line="240" w:lineRule="auto"/>
+        <w:rPr>
+          <w:b/>
+          <w:u w:val="single"/>
+        </w:rPr>
+      </w:pPr>
+      <w:r>
+        <w:t>Rush</w:t>
+      </w:r>
+    </w:p>
+    <w:p>
+      <w:pPr>
+        <w:pStyle w:val="ListParagraph"/>
+        <w:numPr>
+          <w:ilvl w:val="1"/>
+          <w:numId w:val="4"/>
+        </w:numPr>
+        <w:spacing w:line="240" w:lineRule="auto"/>
+        <w:rPr>
+          <w:b/>
+          <w:u w:val="single"/>
+        </w:rPr>
+      </w:pPr>
+      <w:r>
+        <w:t>The turn a creature enters the battlefield, they may attack players as well as souls.</w:t>
+      </w:r>
+    </w:p>
+    <w:p>
+      <w:pPr>
+        <w:pStyle w:val="ListParagraph"/>
+        <w:numPr>
+          <w:ilvl w:val="0"/>
+          <w:numId w:val="4"/>
+        </w:numPr>
+        <w:spacing w:line="240" w:lineRule="auto"/>
+        <w:rPr>
+          <w:b/>
+          <w:u w:val="single"/>
+        </w:rPr>
+      </w:pPr>
+      <w:r>
+        <w:t>Overwhelm</w:t>
+      </w:r>
+    </w:p>
+    <w:p>
+      <w:pPr>
+        <w:pStyle w:val="ListParagraph"/>
+        <w:numPr>
+          <w:ilvl w:val="1"/>
+          <w:numId w:val="4"/>
+        </w:numPr>
+        <w:spacing w:line="240" w:lineRule="auto"/>
+        <w:rPr>
+          <w:b/>
+          <w:u w:val="single"/>
+        </w:rPr>
+      </w:pPr>
+      <w:r>
+        <w:t xml:space="preserve">During combat between an attacking soul with higher attack strength than the defending </w:t>
+      </w:r>
+      <w:r>
+        <w:t>soul’s</w:t>
+      </w:r>
+      <w:r>
+        <w:t xml:space="preserve"> </w:t>
+      </w:r>
+      <w:r>
+        <w:t>health</w:t>
+      </w:r>
+      <w:r>
+        <w:t>, inflict the difference as damage to your opponent.</w:t>
+      </w:r>
+    </w:p>
+    <w:p>
+      <w:pPr>
+        <w:pStyle w:val="ListParagraph"/>
+        <w:numPr>
+          <w:ilvl w:val="0"/>
+          <w:numId w:val="4"/>
+        </w:numPr>
+        <w:spacing w:line="240" w:lineRule="auto"/>
+        <w:rPr>
+          <w:b/>
+          <w:u w:val="single"/>
+        </w:rPr>
+      </w:pPr>
+      <w:r>
+        <w:t>Introduce</w:t>
+      </w:r>
+    </w:p>
+    <w:p>
+      <w:pPr>
+        <w:pStyle w:val="ListParagraph"/>
+        <w:numPr>
+          <w:ilvl w:val="1"/>
+          <w:numId w:val="4"/>
+        </w:numPr>
+        <w:spacing w:line="240" w:lineRule="auto"/>
+        <w:rPr>
+          <w:b/>
+          <w:u w:val="single"/>
+        </w:rPr>
+      </w:pPr>
+      <w:r>
+        <w:t>Triggers an effect specified on the card when a soul enters the battlefield. This can be from an</w:t>
+      </w:r>
+      <w:r>
+        <w:t>ywhere.</w:t>
+      </w:r>
+    </w:p>
+    <w:p>
+      <w:pPr>
+        <w:pStyle w:val="ListParagraph"/>
+        <w:numPr>
+          <w:ilvl w:val="0"/>
+          <w:numId w:val="4"/>
+        </w:numPr>
+        <w:spacing w:line="240" w:lineRule="auto"/>
+        <w:rPr>
+          <w:b/>
+          <w:u w:val="single"/>
+        </w:rPr>
+      </w:pPr>
+      <w:r>
+        <w:t>Downfall</w:t>
+      </w:r>
+    </w:p>
+    <w:p>
+      <w:pPr>
+        <w:pStyle w:val="ListParagraph"/>
+        <w:numPr>
+          <w:ilvl w:val="1"/>
+          <w:numId w:val="4"/>
+        </w:numPr>
+        <w:spacing w:line="240" w:lineRule="auto"/>
+        <w:rPr>
+          <w:b/>
+          <w:u w:val="single"/>
+        </w:rPr>
+      </w:pPr>
+      <w:r>
+        <w:t>Triggers an effect when a soul dies.</w:t>
+      </w:r>
+    </w:p>
+    <w:p>
+      <w:pPr>
+        <w:pStyle w:val="ListParagraph"/>
+        <w:numPr>
+          <w:ilvl w:val="0"/>
+          <w:numId w:val="4"/>
+        </w:numPr>
+        <w:spacing w:line="240" w:lineRule="auto"/>
+        <w:rPr>
+          <w:b/>
+          <w:u w:val="single"/>
+        </w:rPr>
+      </w:pPr>
+      <w:r>
+        <w:t>Soulwalk</w:t>
+      </w:r>
+    </w:p>
+    <w:p>
+      <w:pPr>
+        <w:pStyle w:val="ListParagraph"/>
+        <w:numPr>
+          <w:ilvl w:val="1"/>
+          <w:numId w:val="4"/>
+        </w:numPr>
+        <w:spacing w:line="240" w:lineRule="auto"/>
+        <w:rPr>
+          <w:b/>
+          <w:u w:val="single"/>
+        </w:rPr>
+      </w:pPr>
+      <w:r>
+        <w:t>Souls with soulwalk may attack a player directly. They are still unable to attack a player the turn they are summoned unless they have rush.</w:t>
+      </w:r>
+    </w:p>
+    <w:p>
+      <w:pPr>
+        <w:pStyle w:val="ListParagraph"/>
+        <w:numPr>
+          <w:ilvl w:val="0"/>
+          <w:numId w:val="4"/>
+        </w:numPr>
+        <w:spacing w:line="240" w:lineRule="auto"/>
+        <w:rPr>
+          <w:b/>
+          <w:u w:val="single"/>
+        </w:rPr>
+      </w:pPr>
+      <w:r>
+        <w:t>Flurry</w:t>
+      </w:r>
       <w:bookmarkStart w:id="0" w:name="_GoBack"/>
       <w:bookmarkEnd w:id="0"/>
-      <w:r>
-        <w:t xml:space="preserve"> properties. </w:t>
-      </w:r>
-    </w:p>
-    <w:p>
-      <w:pPr>
-        <w:pStyle w:val="ListParagraph"/>
-        <w:numPr>
-          <w:ilvl w:val="1"/>
-          <w:numId w:val="1"/>
-        </w:numPr>
-        <w:spacing w:line="240" w:lineRule="auto"/>
-        <w:rPr>
-          <w:b/>
-          <w:u w:val="single"/>
-        </w:rPr>
-      </w:pPr>
-      <w:r>
-        <w:t xml:space="preserve">A soul may only be summoned by paying its devotion cost, or by other card effect. </w:t>
-      </w:r>
-    </w:p>
-    <w:p>
-      <w:pPr>
-        <w:pStyle w:val="ListParagraph"/>
-        <w:numPr>
-          <w:ilvl w:val="1"/>
-          <w:numId w:val="1"/>
-        </w:numPr>
-        <w:spacing w:line="240" w:lineRule="auto"/>
-        <w:rPr>
-          <w:b/>
-          <w:u w:val="single"/>
-        </w:rPr>
-      </w:pPr>
-      <w:r>
-        <w:t xml:space="preserve">Souls participate in combat. </w:t>
-      </w:r>
-    </w:p>
-    <w:p>
-      <w:pPr>
-        <w:pStyle w:val="ListParagraph"/>
-        <w:numPr>
-          <w:ilvl w:val="1"/>
-          <w:numId w:val="1"/>
-        </w:numPr>
-        <w:spacing w:line="240" w:lineRule="auto"/>
-        <w:rPr>
-          <w:b/>
-          <w:u w:val="single"/>
-        </w:rPr>
-      </w:pPr>
-      <w:r>
-        <w:t>A soul may only leave the battlefield as a result of combat or card effect.</w:t>
-      </w:r>
-    </w:p>
-    <w:p>
-      <w:pPr>
-        <w:pStyle w:val="ListParagraph"/>
-        <w:numPr>
-          <w:ilvl w:val="1"/>
-          <w:numId w:val="1"/>
-        </w:numPr>
-        <w:spacing w:line="240" w:lineRule="auto"/>
-        <w:rPr>
-          <w:b/>
-          <w:u w:val="single"/>
-        </w:rPr>
-      </w:pPr>
-      <w:r>
-        <w:t xml:space="preserve">On the turn a soul </w:t>
-      </w:r>
-      <w:r>
-        <w:t>is summoned it cannot attack a player, only opposing souls.</w:t>
-      </w:r>
-    </w:p>
-    <w:p>
-      <w:pPr>
-        <w:pStyle w:val="ListParagraph"/>
-        <w:numPr>
-          <w:ilvl w:val="1"/>
-          <w:numId w:val="1"/>
-        </w:numPr>
-        <w:spacing w:line="240" w:lineRule="auto"/>
-        <w:rPr>
-          <w:b/>
-          <w:u w:val="single"/>
-        </w:rPr>
-      </w:pPr>
-      <w:r>
-        <w:t>Souls may possess 0 or more 1 word effects (</w:t>
-      </w:r>
-      <w:r>
-        <w:t>i.e.</w:t>
-      </w:r>
-      <w:r>
-        <w:t xml:space="preserve"> introduce, rush.)</w:t>
-      </w:r>
-      <w:r>
-        <w:t xml:space="preserve"> </w:t>
-      </w:r>
-    </w:p>
-    <w:p>
-      <w:pPr>
-        <w:pStyle w:val="ListParagraph"/>
-        <w:numPr>
-          <w:ilvl w:val="0"/>
-          <w:numId w:val="1"/>
-        </w:numPr>
-        <w:spacing w:line="240" w:lineRule="auto"/>
-        <w:rPr>
-          <w:b/>
-          <w:u w:val="single"/>
-        </w:rPr>
-      </w:pPr>
-      <w:r>
-        <w:t>Swifts</w:t>
-      </w:r>
-    </w:p>
-    <w:p>
-      <w:pPr>
-        <w:pStyle w:val="ListParagraph"/>
-        <w:numPr>
-          <w:ilvl w:val="1"/>
-          <w:numId w:val="1"/>
-        </w:numPr>
-        <w:spacing w:line="240" w:lineRule="auto"/>
-        <w:rPr>
-          <w:b/>
-          <w:u w:val="single"/>
-        </w:rPr>
-      </w:pPr>
-      <w:r>
-        <w:t xml:space="preserve">To cast swifts, players must pay the devotion cost. </w:t>
-      </w:r>
-    </w:p>
-    <w:p>
-      <w:pPr>
-        <w:pStyle w:val="ListParagraph"/>
-        <w:numPr>
-          <w:ilvl w:val="1"/>
-          <w:numId w:val="1"/>
-        </w:numPr>
-        <w:spacing w:line="240" w:lineRule="auto"/>
-        <w:rPr>
-          <w:b/>
-          <w:u w:val="single"/>
-        </w:rPr>
-      </w:pPr>
-      <w:r>
-        <w:t>Swifts may only be played on your turn and may not be cast while there is an effect waiting to resolve on the stack</w:t>
-      </w:r>
-      <w:r>
-        <w:t xml:space="preserve"> </w:t>
-      </w:r>
-    </w:p>
-    <w:p>
-      <w:pPr>
-        <w:pStyle w:val="ListParagraph"/>
-        <w:numPr>
-          <w:ilvl w:val="1"/>
-          <w:numId w:val="1"/>
-        </w:numPr>
-        <w:spacing w:line="240" w:lineRule="auto"/>
-        <w:rPr>
-          <w:b/>
-          <w:u w:val="single"/>
-        </w:rPr>
-      </w:pPr>
-      <w:r>
-        <w:t>When cast, a swift’s</w:t>
-      </w:r>
-      <w:r>
-        <w:t xml:space="preserve"> effect</w:t>
-      </w:r>
-      <w:r>
-        <w:t xml:space="preserve"> enter</w:t>
-      </w:r>
-      <w:r>
-        <w:t>s</w:t>
-      </w:r>
-      <w:r>
-        <w:t xml:space="preserve"> the stack. </w:t>
-      </w:r>
-    </w:p>
-    <w:p>
-      <w:pPr>
-        <w:pStyle w:val="ListParagraph"/>
-        <w:numPr>
-          <w:ilvl w:val="1"/>
-          <w:numId w:val="1"/>
-        </w:numPr>
-        <w:spacing w:line="240" w:lineRule="auto"/>
-        <w:rPr>
-          <w:b/>
-          <w:u w:val="single"/>
-        </w:rPr>
-      </w:pPr>
-      <w:r>
-        <w:t>When a swift has resolved, it is sent to the graveyard.</w:t>
-      </w:r>
-    </w:p>
-    <w:p>
-      <w:pPr>
-        <w:pStyle w:val="ListParagraph"/>
-        <w:numPr>
-          <w:ilvl w:val="0"/>
-          <w:numId w:val="1"/>
-        </w:numPr>
-        <w:spacing w:line="240" w:lineRule="auto"/>
-        <w:rPr>
-          <w:b/>
-          <w:u w:val="single"/>
-        </w:rPr>
-      </w:pPr>
-      <w:r>
-        <w:lastRenderedPageBreak/>
-        <w:t>Constants</w:t>
-      </w:r>
-    </w:p>
-    <w:p>
-      <w:pPr>
-        <w:pStyle w:val="ListParagraph"/>
-        <w:numPr>
-          <w:ilvl w:val="1"/>
-          <w:numId w:val="1"/>
-        </w:numPr>
-        <w:spacing w:line="240" w:lineRule="auto"/>
-        <w:rPr>
-          <w:b/>
-          <w:u w:val="single"/>
-        </w:rPr>
-      </w:pPr>
-      <w:r>
-        <w:t xml:space="preserve">Constants may only be cast by paying the devotion cost labeled on the card. </w:t>
-      </w:r>
-    </w:p>
-    <w:p>
-      <w:pPr>
-        <w:pStyle w:val="ListParagraph"/>
-        <w:numPr>
-          <w:ilvl w:val="1"/>
-          <w:numId w:val="1"/>
-        </w:numPr>
-        <w:spacing w:line="240" w:lineRule="auto"/>
-        <w:rPr>
-          <w:b/>
-          <w:u w:val="single"/>
-        </w:rPr>
-      </w:pPr>
-      <w:r>
-        <w:t xml:space="preserve">As a constant enters the battlefield it enters the stack. </w:t>
-      </w:r>
-    </w:p>
-    <w:p>
-      <w:pPr>
-        <w:pStyle w:val="ListParagraph"/>
-        <w:numPr>
-          <w:ilvl w:val="1"/>
-          <w:numId w:val="1"/>
-        </w:numPr>
-        <w:spacing w:line="240" w:lineRule="auto"/>
-        <w:rPr>
-          <w:b/>
-          <w:u w:val="single"/>
-        </w:rPr>
-      </w:pPr>
-      <w:r>
-        <w:t xml:space="preserve">Constants have 2 kinds of effects. </w:t>
-      </w:r>
-    </w:p>
-    <w:p>
-      <w:pPr>
-        <w:pStyle w:val="ListParagraph"/>
-        <w:numPr>
-          <w:ilvl w:val="2"/>
-          <w:numId w:val="1"/>
-        </w:numPr>
-        <w:spacing w:line="240" w:lineRule="auto"/>
-        <w:rPr>
-          <w:b/>
-          <w:u w:val="single"/>
-        </w:rPr>
-      </w:pPr>
-      <w:r>
-        <w:t>Continuous effects (i.e. All water sou</w:t>
-      </w:r>
-      <w:r>
-        <w:t>ls gain +1/+1)</w:t>
-      </w:r>
-    </w:p>
-    <w:p>
-      <w:pPr>
-        <w:pStyle w:val="ListParagraph"/>
-        <w:numPr>
-          <w:ilvl w:val="2"/>
-          <w:numId w:val="1"/>
-        </w:numPr>
-        <w:spacing w:line="240" w:lineRule="auto"/>
-        <w:rPr>
-          <w:b/>
-          <w:u w:val="single"/>
-        </w:rPr>
-      </w:pPr>
-      <w:r>
-        <w:t>Continuous effects do not enter the stack</w:t>
-      </w:r>
-    </w:p>
-    <w:p>
-      <w:pPr>
-        <w:pStyle w:val="ListParagraph"/>
-        <w:numPr>
-          <w:ilvl w:val="2"/>
-          <w:numId w:val="1"/>
-        </w:numPr>
-        <w:spacing w:line="240" w:lineRule="auto"/>
-        <w:rPr>
-          <w:b/>
-          <w:u w:val="single"/>
-        </w:rPr>
-      </w:pPr>
-      <w:r>
-        <w:t>trigger effects (i.e. Once per</w:t>
-      </w:r>
-      <w:r>
-        <w:t xml:space="preserve"> turn give a water soul +1/+1)</w:t>
-      </w:r>
-    </w:p>
-    <w:p>
-      <w:pPr>
-        <w:pStyle w:val="ListParagraph"/>
-        <w:numPr>
-          <w:ilvl w:val="2"/>
-          <w:numId w:val="1"/>
-        </w:numPr>
-        <w:spacing w:line="240" w:lineRule="auto"/>
-        <w:rPr>
-          <w:b/>
-          <w:u w:val="single"/>
-        </w:rPr>
-      </w:pPr>
-      <w:r>
-        <w:t xml:space="preserve">Trigger effects do enter the stack.  </w:t>
-      </w:r>
-    </w:p>
-    <w:p>
-      <w:pPr>
-        <w:spacing w:line="240" w:lineRule="auto"/>
-        <w:jc w:val="center"/>
-      </w:pPr>
-    </w:p>
-    <w:p>
-      <w:pPr>
-        <w:spacing w:line="240" w:lineRule="auto"/>
-        <w:rPr>
-          <w:b/>
-          <w:u w:val="single"/>
-        </w:rPr>
-      </w:pPr>
-      <w:r>
-        <w:rPr>
-          <w:b/>
-          <w:u w:val="single"/>
-        </w:rPr>
-        <w:t>One Word Effects</w:t>
+    </w:p>
+    <w:p>
+      <w:pPr>
+        <w:pStyle w:val="ListParagraph"/>
+        <w:numPr>
+          <w:ilvl w:val="1"/>
+          <w:numId w:val="4"/>
+        </w:numPr>
+        <w:spacing w:line="240" w:lineRule="auto"/>
+        <w:rPr>
+          <w:b/>
+          <w:u w:val="single"/>
+        </w:rPr>
+      </w:pPr>
+      <w:r>
+        <w:t xml:space="preserve">Souls with flurry may attack X number of times per turn. For </w:t>
+      </w:r>
+      <w:proofErr w:type="gramStart"/>
+      <w:r>
+        <w:t>example</w:t>
+      </w:r>
+      <w:proofErr w:type="gramEnd"/>
+      <w:r>
+        <w:t xml:space="preserve"> a soul with Flurry 3 may declare 3 attacks in a single turn.</w:t>
       </w:r>
     </w:p>
     <w:p>
@@ -712,7 +965,7 @@
         </w:rPr>
       </w:pPr>
       <w:r>
-        <w:t>Rush</w:t>
+        <w:t>High-Tide</w:t>
       </w:r>
     </w:p>
     <w:p>
@@ -729,7 +982,7 @@
         </w:rPr>
       </w:pPr>
       <w:r>
-        <w:t>The turn a creature enters the battlefield, they may attack players as well as souls.</w:t>
+        <w:t>This cost may be paid for a card if the card is drawn and played before any other card. For example if a player draws a 4 cost card with a high-tide of 3, if they cast that card before any other card they may pay the high-tide cost instead.</w:t>
       </w:r>
     </w:p>
     <w:p>
@@ -746,7 +999,7 @@
         </w:rPr>
       </w:pPr>
       <w:r>
-        <w:t>Overwhelm</w:t>
+        <w:t>Stasis</w:t>
       </w:r>
     </w:p>
     <w:p>
@@ -763,27 +1016,19 @@
         </w:rPr>
       </w:pPr>
       <w:r>
-        <w:t xml:space="preserve">During combat between an attacking </w:t>
-      </w:r>
-      <w:proofErr w:type="gramStart"/>
-      <w:r>
-        <w:t>soul</w:t>
-      </w:r>
-      <w:proofErr w:type="gramEnd"/>
-      <w:r>
-        <w:t xml:space="preserve"> with higher attack strength than the defending </w:t>
-      </w:r>
-      <w:r>
-        <w:t>soul’s</w:t>
+        <w:t xml:space="preserve">Souls with stasis cannot attack or be destroyed for the duration of their stasis. A stasis lasts X turns. When </w:t>
+      </w:r>
+      <w:r>
+        <w:t>the player who cast the stasis card’s turn starts, it counts towards this number</w:t>
+      </w:r>
+      <w:r>
+        <w:t>.</w:t>
       </w:r>
       <w:r>
         <w:t xml:space="preserve"> </w:t>
       </w:r>
       <w:r>
-        <w:t>health</w:t>
-      </w:r>
-      <w:r>
-        <w:t>, inflict the difference as damage to your opponent.</w:t>
+        <w:t xml:space="preserve">Souls in stasis do not prevent other souls from attacking a player directly. </w:t>
       </w:r>
     </w:p>
     <w:p>
@@ -800,7 +1045,7 @@
         </w:rPr>
       </w:pPr>
       <w:r>
-        <w:t>Introduce</w:t>
+        <w:t>Sequence</w:t>
       </w:r>
     </w:p>
     <w:p>
@@ -817,10 +1062,7 @@
         </w:rPr>
       </w:pPr>
       <w:r>
-        <w:t>Triggers an effect specified on the card when a soul enters the battlefield. This can be from an</w:t>
-      </w:r>
-      <w:r>
-        <w:t>ywhere.</w:t>
+        <w:t>Cards may be played with a sequence cost if there was another card played previously during that turn. The only cards that count towards a sequence cost are ones that the player controls who is trying to cast a card for its sequence cost.</w:t>
       </w:r>
     </w:p>
     <w:p>
@@ -837,7 +1079,7 @@
         </w:rPr>
       </w:pPr>
       <w:r>
-        <w:t>Downfall</w:t>
+        <w:t>Burst</w:t>
       </w:r>
     </w:p>
     <w:p>
@@ -854,7 +1096,7 @@
         </w:rPr>
       </w:pPr>
       <w:r>
-        <w:t>Triggers an effect when a soul dies.</w:t>
+        <w:t xml:space="preserve">Burst is an alternate cost a player may pay when casting or summoning a card. When the card is casted or summoned the player who casted or summoned the card lose devotion equal to half of the burst cost. </w:t>
       </w:r>
     </w:p>
     <w:p>
@@ -871,7 +1113,7 @@
         </w:rPr>
       </w:pPr>
       <w:r>
-        <w:t>Soulwalk</w:t>
+        <w:t>Recursion</w:t>
       </w:r>
     </w:p>
     <w:p>
@@ -888,7 +1130,14 @@
         </w:rPr>
       </w:pPr>
       <w:r>
-        <w:t>Souls with soulwalk may attack a player directly. They are still unable to attack a player the turn they are summoned unless they have rush.</w:t>
+        <w:lastRenderedPageBreak/>
+        <w:t xml:space="preserve">When a player casts a card with recursion, that cards owner vanquishes souls until </w:t>
+      </w:r>
+      <w:r>
+        <w:t>the total devotion of souls vanquished is greater than or equal to</w:t>
+      </w:r>
+      <w:r>
+        <w:t xml:space="preserve"> the devotion cost of the card with recursion.</w:t>
       </w:r>
     </w:p>
     <w:p>
@@ -905,194 +1154,6 @@
         </w:rPr>
       </w:pPr>
       <w:r>
-        <w:t>High-Tide</w:t>
-      </w:r>
-    </w:p>
-    <w:p>
-      <w:pPr>
-        <w:pStyle w:val="ListParagraph"/>
-        <w:numPr>
-          <w:ilvl w:val="1"/>
-          <w:numId w:val="4"/>
-        </w:numPr>
-        <w:spacing w:line="240" w:lineRule="auto"/>
-        <w:rPr>
-          <w:b/>
-          <w:u w:val="single"/>
-        </w:rPr>
-      </w:pPr>
-      <w:r>
-        <w:t>This cost may be paid for a card if the card is drawn and played before any other card. For example if a player draws a 4 cost card with a high-tide of 3, if they cast that card before any other card they may pay the high-tide cost instead.</w:t>
-      </w:r>
-    </w:p>
-    <w:p>
-      <w:pPr>
-        <w:pStyle w:val="ListParagraph"/>
-        <w:numPr>
-          <w:ilvl w:val="0"/>
-          <w:numId w:val="4"/>
-        </w:numPr>
-        <w:spacing w:line="240" w:lineRule="auto"/>
-        <w:rPr>
-          <w:b/>
-          <w:u w:val="single"/>
-        </w:rPr>
-      </w:pPr>
-      <w:r>
-        <w:t>Stasis</w:t>
-      </w:r>
-    </w:p>
-    <w:p>
-      <w:pPr>
-        <w:pStyle w:val="ListParagraph"/>
-        <w:numPr>
-          <w:ilvl w:val="1"/>
-          <w:numId w:val="4"/>
-        </w:numPr>
-        <w:spacing w:line="240" w:lineRule="auto"/>
-        <w:rPr>
-          <w:b/>
-          <w:u w:val="single"/>
-        </w:rPr>
-      </w:pPr>
-      <w:r>
-        <w:t xml:space="preserve">Souls with stasis cannot attack or be destroyed for the duration of their stasis. A stasis lasts X turns. When </w:t>
-      </w:r>
-      <w:r>
-        <w:t>the player who cast the stasis card’s turn starts, it counts towards this number</w:t>
-      </w:r>
-      <w:r>
-        <w:t>.</w:t>
-      </w:r>
-      <w:r>
-        <w:t xml:space="preserve"> </w:t>
-      </w:r>
-      <w:r>
-        <w:t xml:space="preserve">Souls in stasis do not prevent other souls from attacking a player directly. </w:t>
-      </w:r>
-    </w:p>
-    <w:p>
-      <w:pPr>
-        <w:pStyle w:val="ListParagraph"/>
-        <w:numPr>
-          <w:ilvl w:val="0"/>
-          <w:numId w:val="4"/>
-        </w:numPr>
-        <w:spacing w:line="240" w:lineRule="auto"/>
-        <w:rPr>
-          <w:b/>
-          <w:u w:val="single"/>
-        </w:rPr>
-      </w:pPr>
-      <w:r>
-        <w:t>Sequence</w:t>
-      </w:r>
-    </w:p>
-    <w:p>
-      <w:pPr>
-        <w:pStyle w:val="ListParagraph"/>
-        <w:numPr>
-          <w:ilvl w:val="1"/>
-          <w:numId w:val="4"/>
-        </w:numPr>
-        <w:spacing w:line="240" w:lineRule="auto"/>
-        <w:rPr>
-          <w:b/>
-          <w:u w:val="single"/>
-        </w:rPr>
-      </w:pPr>
-      <w:r>
-        <w:t>Cards may be played with a sequence cost if there was another card played previously during that turn. The only cards that count towards a sequence cost are ones that the player controls who is trying to cast a card for its sequence cost.</w:t>
-      </w:r>
-    </w:p>
-    <w:p>
-      <w:pPr>
-        <w:pStyle w:val="ListParagraph"/>
-        <w:numPr>
-          <w:ilvl w:val="0"/>
-          <w:numId w:val="4"/>
-        </w:numPr>
-        <w:spacing w:line="240" w:lineRule="auto"/>
-        <w:rPr>
-          <w:b/>
-          <w:u w:val="single"/>
-        </w:rPr>
-      </w:pPr>
-      <w:r>
-        <w:t>Burst</w:t>
-      </w:r>
-    </w:p>
-    <w:p>
-      <w:pPr>
-        <w:pStyle w:val="ListParagraph"/>
-        <w:numPr>
-          <w:ilvl w:val="1"/>
-          <w:numId w:val="4"/>
-        </w:numPr>
-        <w:spacing w:line="240" w:lineRule="auto"/>
-        <w:rPr>
-          <w:b/>
-          <w:u w:val="single"/>
-        </w:rPr>
-      </w:pPr>
-      <w:r>
-        <w:t xml:space="preserve">Burst is an alternate cost a player may pay when casting or summoning a card. When the card is casted or summoned the player who casted or summoned the card lose devotion equal to half of the burst cost. </w:t>
-      </w:r>
-    </w:p>
-    <w:p>
-      <w:pPr>
-        <w:pStyle w:val="ListParagraph"/>
-        <w:numPr>
-          <w:ilvl w:val="0"/>
-          <w:numId w:val="4"/>
-        </w:numPr>
-        <w:spacing w:line="240" w:lineRule="auto"/>
-        <w:rPr>
-          <w:b/>
-          <w:u w:val="single"/>
-        </w:rPr>
-      </w:pPr>
-      <w:r>
-        <w:t>Recursion</w:t>
-      </w:r>
-    </w:p>
-    <w:p>
-      <w:pPr>
-        <w:pStyle w:val="ListParagraph"/>
-        <w:numPr>
-          <w:ilvl w:val="1"/>
-          <w:numId w:val="4"/>
-        </w:numPr>
-        <w:spacing w:line="240" w:lineRule="auto"/>
-        <w:rPr>
-          <w:b/>
-          <w:u w:val="single"/>
-        </w:rPr>
-      </w:pPr>
-      <w:r>
-        <w:t xml:space="preserve">When a player casts a card with recursion, that cards owner vanquishes souls until </w:t>
-      </w:r>
-      <w:r>
-        <w:t>the total devotion of souls vanquished is greater than or equal to</w:t>
-      </w:r>
-      <w:r>
-        <w:t xml:space="preserve"> the devotion cost of the card with recursion.</w:t>
-      </w:r>
-    </w:p>
-    <w:p>
-      <w:pPr>
-        <w:pStyle w:val="ListParagraph"/>
-        <w:numPr>
-          <w:ilvl w:val="0"/>
-          <w:numId w:val="4"/>
-        </w:numPr>
-        <w:spacing w:line="240" w:lineRule="auto"/>
-        <w:rPr>
-          <w:b/>
-          <w:u w:val="single"/>
-        </w:rPr>
-      </w:pPr>
-      <w:r>
         <w:t>Heavenborn</w:t>
       </w:r>
     </w:p>
@@ -1248,6 +1309,26 @@
       </w:pPr>
       <w:r>
         <w:t>A soul that takes damage will retain damage unless otherwise stated (For ex. Give a soul +N health)</w:t>
+      </w:r>
+      <w:r>
+        <w:t xml:space="preserve"> until the end of the turn that they take damage. </w:t>
+      </w:r>
+    </w:p>
+    <w:p>
+      <w:pPr>
+        <w:pStyle w:val="ListParagraph"/>
+        <w:numPr>
+          <w:ilvl w:val="0"/>
+          <w:numId w:val="5"/>
+        </w:numPr>
+        <w:spacing w:line="240" w:lineRule="auto"/>
+        <w:rPr>
+          <w:b/>
+          <w:u w:val="single"/>
+        </w:rPr>
+      </w:pPr>
+      <w:r>
+        <w:t>At the end of a turn all souls return to their full or boosted health if they were buffed.</w:t>
       </w:r>
     </w:p>
     <w:p>
@@ -1279,7 +1360,7 @@
 </file>
 
 <file path=word/numbering.xml><?xml version="1.0" encoding="utf-8"?>
-<w:numbering xmlns:wpc="http://schemas.microsoft.com/office/word/2010/wordprocessingCanvas" xmlns:mc="http://schemas.openxmlformats.org/markup-compatibility/2006" xmlns:o="urn:schemas-microsoft-com:office:office" xmlns:r="http://schemas.openxmlformats.org/officeDocument/2006/relationships" xmlns:m="http://schemas.openxmlformats.org/officeDocument/2006/math" xmlns:v="urn:schemas-microsoft-com:vml" xmlns:wp14="http://schemas.microsoft.com/office/word/2010/wordprocessingDrawing" xmlns:wp="http://schemas.openxmlformats.org/drawingml/2006/wordprocessingDrawing" xmlns:w10="urn:schemas-microsoft-com:office:word" xmlns:w="http://schemas.openxmlformats.org/wordprocessingml/2006/main" xmlns:w14="http://schemas.microsoft.com/office/word/2010/wordml" xmlns:w15="http://schemas.microsoft.com/office/word/2012/wordml" xmlns:wpg="http://schemas.microsoft.com/office/word/2010/wordprocessingGroup" xmlns:wpi="http://schemas.microsoft.com/office/word/2010/wordprocessingInk" xmlns:wne="http://schemas.microsoft.com/office/word/2006/wordml" xmlns:wps="http://schemas.microsoft.com/office/word/2010/wordprocessingShape" mc:Ignorable="w14 w15 wp14">
+<w:numbering xmlns:wpc="http://schemas.microsoft.com/office/word/2010/wordprocessingCanvas" xmlns:cx="http://schemas.microsoft.com/office/drawing/2014/chartex" xmlns:cx1="http://schemas.microsoft.com/office/drawing/2015/9/8/chartex" xmlns:mc="http://schemas.openxmlformats.org/markup-compatibility/2006" xmlns:o="urn:schemas-microsoft-com:office:office" xmlns:r="http://schemas.openxmlformats.org/officeDocument/2006/relationships" xmlns:m="http://schemas.openxmlformats.org/officeDocument/2006/math" xmlns:v="urn:schemas-microsoft-com:vml" xmlns:wp14="http://schemas.microsoft.com/office/word/2010/wordprocessingDrawing" xmlns:wp="http://schemas.openxmlformats.org/drawingml/2006/wordprocessingDrawing" xmlns:w10="urn:schemas-microsoft-com:office:word" xmlns:w="http://schemas.openxmlformats.org/wordprocessingml/2006/main" xmlns:w14="http://schemas.microsoft.com/office/word/2010/wordml" xmlns:w15="http://schemas.microsoft.com/office/word/2012/wordml" xmlns:w16se="http://schemas.microsoft.com/office/word/2015/wordml/symex" xmlns:wpg="http://schemas.microsoft.com/office/word/2010/wordprocessingGroup" xmlns:wpi="http://schemas.microsoft.com/office/word/2010/wordprocessingInk" xmlns:wne="http://schemas.microsoft.com/office/word/2006/wordml" xmlns:wps="http://schemas.microsoft.com/office/word/2010/wordprocessingShape" mc:Ignorable="w14 w15 w16se wp14">
   <w:abstractNum w:abstractNumId="0" w15:restartNumberingAfterBreak="0">
     <w:nsid w:val="1C3E306D"/>
     <w:multiLevelType w:val="hybridMultilevel"/>
@@ -1864,7 +1945,7 @@
 </file>
 
 <file path=word/styles.xml><?xml version="1.0" encoding="utf-8"?>
-<w:styles xmlns:mc="http://schemas.openxmlformats.org/markup-compatibility/2006" xmlns:r="http://schemas.openxmlformats.org/officeDocument/2006/relationships" xmlns:w="http://schemas.openxmlformats.org/wordprocessingml/2006/main" xmlns:w14="http://schemas.microsoft.com/office/word/2010/wordml" xmlns:w15="http://schemas.microsoft.com/office/word/2012/wordml" mc:Ignorable="w14 w15">
+<w:styles xmlns:mc="http://schemas.openxmlformats.org/markup-compatibility/2006" xmlns:r="http://schemas.openxmlformats.org/officeDocument/2006/relationships" xmlns:w="http://schemas.openxmlformats.org/wordprocessingml/2006/main" xmlns:w14="http://schemas.microsoft.com/office/word/2010/wordml" xmlns:w15="http://schemas.microsoft.com/office/word/2012/wordml" xmlns:w16se="http://schemas.microsoft.com/office/word/2015/wordml/symex" mc:Ignorable="w14 w15 w16se">
   <w:docDefaults>
     <w:rPrDefault>
       <w:rPr>

</xml_diff>

<commit_message>
Updated rules document and updated README.md
</commit_message>
<xml_diff>
--- a/Whisperer.docx
+++ b/Whisperer.docx
@@ -87,7 +87,10 @@
         <w:spacing w:line="240" w:lineRule="auto"/>
       </w:pPr>
       <w:r>
-        <w:t>Battlefield</w:t>
+        <w:t>F</w:t>
+      </w:r>
+      <w:r>
+        <w:t>ield</w:t>
       </w:r>
     </w:p>
     <w:p>
@@ -260,7 +263,13 @@
         <w:spacing w:line="240" w:lineRule="auto"/>
       </w:pPr>
       <w:r>
-        <w:t xml:space="preserve">Devotion is measured by 2 metrics, available devotion and total devotion. Devotion </w:t>
+        <w:t xml:space="preserve">Devotion is </w:t>
+      </w:r>
+      <w:r>
+        <w:t>defined</w:t>
+      </w:r>
+      <w:r>
+        <w:t xml:space="preserve"> by 2 metrics, available devotion and total devotion. Devotion </w:t>
       </w:r>
       <w:r>
         <w:t>increases</w:t>
@@ -677,7 +686,10 @@
         </w:rPr>
       </w:pPr>
       <w:r>
-        <w:t>trigger effects (i.e. Once per</w:t>
+        <w:t>T</w:t>
+      </w:r>
+      <w:r>
+        <w:t>rigger effects (i.e. Once per</w:t>
       </w:r>
       <w:r>
         <w:t xml:space="preserve"> turn give a water soul +1/+1)</w:t>
@@ -753,7 +765,15 @@
         </w:rPr>
       </w:pPr>
       <w:r>
-        <w:t>The turn a creature enters the battlefield, they may attack players as well as souls.</w:t>
+        <w:t xml:space="preserve">The turn a creature enters the </w:t>
+      </w:r>
+      <w:proofErr w:type="gramStart"/>
+      <w:r>
+        <w:t>battlefield,</w:t>
+      </w:r>
+      <w:proofErr w:type="gramEnd"/>
+      <w:r>
+        <w:t xml:space="preserve"> they may attack players as well as souls.</w:t>
       </w:r>
     </w:p>
     <w:p>
@@ -870,7 +890,15 @@
         </w:rPr>
       </w:pPr>
       <w:r>
-        <w:t>Triggers an effect when a soul dies.</w:t>
+        <w:t xml:space="preserve">Triggers an effect when a soul </w:t>
+      </w:r>
+      <w:proofErr w:type="gramStart"/>
+      <w:r>
+        <w:t>dies</w:t>
+      </w:r>
+      <w:proofErr w:type="gramEnd"/>
+      <w:r>
+        <w:t>.</w:t>
       </w:r>
     </w:p>
     <w:p>
@@ -886,9 +914,11 @@
           <w:u w:val="single"/>
         </w:rPr>
       </w:pPr>
+      <w:proofErr w:type="spellStart"/>
       <w:r>
         <w:t>Soulwalk</w:t>
       </w:r>
+      <w:proofErr w:type="spellEnd"/>
     </w:p>
     <w:p>
       <w:pPr>
@@ -904,7 +934,15 @@
         </w:rPr>
       </w:pPr>
       <w:r>
-        <w:t>Souls with soulwalk may attack a player directly. They are still unable to attack a player the turn they are summoned unless they have rush.</w:t>
+        <w:t xml:space="preserve">Souls with </w:t>
+      </w:r>
+      <w:proofErr w:type="spellStart"/>
+      <w:r>
+        <w:t>soulwalk</w:t>
+      </w:r>
+      <w:proofErr w:type="spellEnd"/>
+      <w:r>
+        <w:t xml:space="preserve"> may attack a player directly. They are still unable to attack a player the turn they are summoned unless they have rush.</w:t>
       </w:r>
     </w:p>
     <w:p>
@@ -923,8 +961,6 @@
       <w:r>
         <w:t>Flurry</w:t>
       </w:r>
-      <w:bookmarkStart w:id="0" w:name="_GoBack"/>
-      <w:bookmarkEnd w:id="0"/>
     </w:p>
     <w:p>
       <w:pPr>
@@ -982,7 +1018,15 @@
         </w:rPr>
       </w:pPr>
       <w:r>
-        <w:t>This cost may be paid for a card if the card is drawn and played before any other card. For example if a player draws a 4 cost card with a high-tide of 3, if they cast that card before any other card they may pay the high-tide cost instead.</w:t>
+        <w:t xml:space="preserve">This cost may be paid for a card if the card is drawn and played before any other card. For </w:t>
+      </w:r>
+      <w:proofErr w:type="gramStart"/>
+      <w:r>
+        <w:t>example</w:t>
+      </w:r>
+      <w:proofErr w:type="gramEnd"/>
+      <w:r>
+        <w:t xml:space="preserve"> if a player draws a 4 cost card with a high-tide of 3, if they cast that card before any other card they may pay the high-tide cost instead.</w:t>
       </w:r>
     </w:p>
     <w:p>
@@ -1153,9 +1197,11 @@
           <w:u w:val="single"/>
         </w:rPr>
       </w:pPr>
+      <w:proofErr w:type="spellStart"/>
       <w:r>
         <w:t>Heavenborn</w:t>
       </w:r>
+      <w:proofErr w:type="spellEnd"/>
     </w:p>
     <w:p>
       <w:pPr>
@@ -1171,8 +1217,29 @@
         </w:rPr>
       </w:pPr>
       <w:r>
-        <w:t>When a player casts a card with heavenborn return souls from that players battlefield back to the deck equal to or greater than the cost of the card with heavenborn</w:t>
-      </w:r>
+        <w:t xml:space="preserve">When a player casts a card with </w:t>
+      </w:r>
+      <w:proofErr w:type="spellStart"/>
+      <w:r>
+        <w:t>heavenborn</w:t>
+      </w:r>
+      <w:proofErr w:type="spellEnd"/>
+      <w:r>
+        <w:t xml:space="preserve"> return souls from that </w:t>
+      </w:r>
+      <w:proofErr w:type="gramStart"/>
+      <w:r>
+        <w:t>players</w:t>
+      </w:r>
+      <w:proofErr w:type="gramEnd"/>
+      <w:r>
+        <w:t xml:space="preserve"> battlefield back to the deck equal to or greater than the cost of the card with </w:t>
+      </w:r>
+      <w:proofErr w:type="spellStart"/>
+      <w:r>
+        <w:t>heavenborn</w:t>
+      </w:r>
+      <w:proofErr w:type="spellEnd"/>
       <w:r>
         <w:t>.</w:t>
       </w:r>
@@ -1233,6 +1300,7 @@
           <w:u w:val="single"/>
         </w:rPr>
       </w:pPr>
+      <w:bookmarkStart w:id="0" w:name="_GoBack"/>
       <w:r>
         <w:t>Souls cannot attack enemy player(s) unless they control no souls or because of card effect.</w:t>
       </w:r>
@@ -1288,7 +1356,7 @@
         <w:t xml:space="preserve">A soul that takes damage greater than its </w:t>
       </w:r>
       <w:r>
-        <w:t>health on a turn</w:t>
+        <w:t>health</w:t>
       </w:r>
       <w:r>
         <w:t>, is destroyed.</w:t>
@@ -1310,36 +1378,8 @@
       <w:r>
         <w:t>A soul that takes damage will retain damage unless otherwise stated (For ex. Give a soul +N health)</w:t>
       </w:r>
-      <w:r>
-        <w:t xml:space="preserve"> until the end of the turn that they take damage. </w:t>
-      </w:r>
-    </w:p>
-    <w:p>
-      <w:pPr>
-        <w:pStyle w:val="ListParagraph"/>
-        <w:numPr>
-          <w:ilvl w:val="0"/>
-          <w:numId w:val="5"/>
-        </w:numPr>
-        <w:spacing w:line="240" w:lineRule="auto"/>
-        <w:rPr>
-          <w:b/>
-          <w:u w:val="single"/>
-        </w:rPr>
-      </w:pPr>
-      <w:r>
-        <w:t>At the end of a turn all souls return to their full or boosted health if they were buffed.</w:t>
-      </w:r>
-    </w:p>
-    <w:p>
-      <w:pPr>
-        <w:spacing w:line="240" w:lineRule="auto"/>
-        <w:rPr>
-          <w:b/>
-          <w:u w:val="single"/>
-        </w:rPr>
-      </w:pPr>
-    </w:p>
+    </w:p>
+    <w:bookmarkEnd w:id="0"/>
     <w:p>
       <w:pPr>
         <w:spacing w:line="240" w:lineRule="auto"/>

</xml_diff>